<commit_message>
added files via terminal
</commit_message>
<xml_diff>
--- a/documentatioon/Ideation Phase/Define the Problem Statements.docx
+++ b/documentatioon/Ideation Phase/Define the Problem Statements.docx
@@ -108,19 +108,13 @@
               <w:rPr>
                 <w:rFonts w:ascii="Calibri" w:eastAsia="Calibri" w:hAnsi="Calibri" w:cs="Calibri"/>
               </w:rPr>
-              <w:t>16</w:t>
-            </w:r>
-            <w:r>
-              <w:rPr>
-                <w:rFonts w:ascii="Calibri" w:eastAsia="Calibri" w:hAnsi="Calibri" w:cs="Calibri"/>
-              </w:rPr>
-              <w:t xml:space="preserve"> </w:t>
-            </w:r>
-            <w:r>
-              <w:rPr>
-                <w:rFonts w:ascii="Calibri" w:eastAsia="Calibri" w:hAnsi="Calibri" w:cs="Calibri"/>
-              </w:rPr>
-              <w:t>Jum</w:t>
+              <w:t>16 Ju</w:t>
+            </w:r>
+            <w:r>
+              <w:rPr>
+                <w:rFonts w:ascii="Calibri" w:eastAsia="Calibri" w:hAnsi="Calibri" w:cs="Calibri"/>
+              </w:rPr>
+              <w:t>ne</w:t>
             </w:r>
             <w:r>
               <w:rPr>
@@ -201,14 +195,12 @@
                 <w:rFonts w:ascii="Calibri" w:eastAsia="Calibri" w:hAnsi="Calibri" w:cs="Calibri"/>
               </w:rPr>
             </w:pPr>
-            <w:proofErr w:type="spellStart"/>
             <w:r>
               <w:rPr>
                 <w:rFonts w:ascii="Calibri" w:eastAsia="Calibri" w:hAnsi="Calibri" w:cs="Calibri"/>
               </w:rPr>
               <w:t>OrderOnTheGo</w:t>
             </w:r>
-            <w:proofErr w:type="spellEnd"/>
           </w:p>
         </w:tc>
       </w:tr>
@@ -299,7 +291,6 @@
         </w:rPr>
         <w:t xml:space="preserve">To define the core problems faced by users and restaurant owners in local food ordering scenarios, and use those insights to guide the development of </w:t>
       </w:r>
-      <w:proofErr w:type="spellStart"/>
       <w:r>
         <w:rPr>
           <w:rFonts w:ascii="Calibri" w:eastAsia="Calibri" w:hAnsi="Calibri" w:cs="Calibri"/>
@@ -310,7 +301,6 @@
         </w:rPr>
         <w:t>OrderOnTheGo</w:t>
       </w:r>
-      <w:proofErr w:type="spellEnd"/>
       <w:r>
         <w:rPr>
           <w:rFonts w:ascii="Calibri" w:eastAsia="Calibri" w:hAnsi="Calibri" w:cs="Calibri"/>
@@ -388,7 +378,6 @@
           <w:lang w:val="en-IN"/>
         </w:rPr>
       </w:pPr>
-      <w:proofErr w:type="gramStart"/>
       <w:r>
         <w:rPr>
           <w:rFonts w:ascii="Calibri" w:eastAsia="Calibri" w:hAnsi="Calibri" w:cs="Calibri"/>
@@ -414,17 +403,7 @@
           <w:szCs w:val="24"/>
           <w:lang w:val="en-IN"/>
         </w:rPr>
-        <w:t>:</w:t>
-      </w:r>
-      <w:proofErr w:type="gramEnd"/>
-      <w:r>
-        <w:rPr>
-          <w:rFonts w:ascii="Calibri" w:eastAsia="Calibri" w:hAnsi="Calibri" w:cs="Calibri"/>
-          <w:sz w:val="24"/>
-          <w:szCs w:val="24"/>
-          <w:lang w:val="en-IN"/>
-        </w:rPr>
-        <w:t xml:space="preserve"> </w:t>
+        <w:t xml:space="preserve">: </w:t>
       </w:r>
       <w:r>
         <w:rPr>
@@ -725,15 +704,7 @@
               <w:t>I am</w:t>
             </w:r>
             <w:r>
-              <w:t xml:space="preserve"> a college student/ new visitor to </w:t>
-            </w:r>
-            <w:proofErr w:type="gramStart"/>
-            <w:r>
-              <w:t>town  who</w:t>
-            </w:r>
-            <w:proofErr w:type="gramEnd"/>
-            <w:r>
-              <w:t xml:space="preserve"> frequently orders food online.</w:t>
+              <w:t xml:space="preserve"> a college student/ new visitor to town  who frequently orders food online.</w:t>
             </w:r>
           </w:p>
         </w:tc>
@@ -1438,6 +1409,7 @@
   <w:style w:type="character" w:default="1" w:styleId="DefaultParagraphFont">
     <w:name w:val="Default Paragraph Font"/>
     <w:uiPriority w:val="1"/>
+    <w:semiHidden/>
     <w:unhideWhenUsed/>
   </w:style>
   <w:style w:type="table" w:default="1" w:styleId="TableNormal">

</xml_diff>